<commit_message>
added 5.3 to docs
</commit_message>
<xml_diff>
--- a/PPL4.docx
+++ b/PPL4.docx
@@ -4969,10 +4969,7 @@
         <w:sym w:font="Wingdings" w:char="F0E8"/>
       </w:r>
       <w:r>
-        <w:t xml:space="preserve"> W = </w:t>
-      </w:r>
-      <w:r>
-        <w:t>[V | k]</w:t>
+        <w:t xml:space="preserve"> W = [V | k]</w:t>
       </w:r>
     </w:p>
     <w:p>
@@ -4998,17 +4995,25 @@
       </w:r>
       <w:proofErr w:type="gramEnd"/>
       <w:r>
-        <w:t xml:space="preserve"> is not possible since v is a constant and </w:t>
-      </w:r>
-      <w:r>
-        <w:t>[V | k]</w:t>
-      </w:r>
-      <w:r>
-        <w:t xml:space="preserve"> is composite.</w:t>
+        <w:t xml:space="preserve"> is not possible since v is a constant and [V | k] is composite.</w:t>
       </w:r>
     </w:p>
     <w:p/>
-    <w:p/>
+    <w:p>
+      <w:pPr>
+        <w:rPr>
+          <w:rFonts w:hint="cs"/>
+          <w:rtl/>
+        </w:rPr>
+      </w:pPr>
+      <w:r>
+        <w:rPr>
+          <w:rFonts w:hint="cs"/>
+          <w:rtl/>
+        </w:rPr>
+        <w:t>בדיקה</w:t>
+      </w:r>
+    </w:p>
     <w:p>
       <w:pPr>
         <w:bidi/>
@@ -5646,6 +5651,7 @@
   <w:style w:type="character" w:default="1" w:styleId="DefaultParagraphFont">
     <w:name w:val="Default Paragraph Font"/>
     <w:uiPriority w:val="1"/>
+    <w:semiHidden/>
     <w:unhideWhenUsed/>
   </w:style>
   <w:style w:type="table" w:default="1" w:styleId="TableNormal">

</xml_diff>